<commit_message>
Domian model modifications and report
Co-Authored-By: kwnnaa <101602406+kwnnaa@users.noreply.github.com>
Co-Authored-By: mariatsav <74532138+mariatsav@users.noreply.github.com>
Co-Authored-By: Triantafyllos Prappas <93077970+progLime@users.noreply.github.com>
</commit_message>
<xml_diff>
--- a/Παραδοτέο_2/Domain-model-v0.1.docx
+++ b/Παραδοτέο_2/Domain-model-v0.1.docx
@@ -1,6 +1,6 @@
 
 <file path=word/document.xml><?xml version="1.0" encoding="utf-8"?>
-<w:document xmlns:wpc="http://schemas.microsoft.com/office/word/2010/wordprocessingCanvas" xmlns:cx="http://schemas.microsoft.com/office/drawing/2014/chartex" xmlns:cx1="http://schemas.microsoft.com/office/drawing/2015/9/8/chartex" xmlns:cx2="http://schemas.microsoft.com/office/drawing/2015/10/21/chartex" xmlns:cx3="http://schemas.microsoft.com/office/drawing/2016/5/9/chartex" xmlns:cx4="http://schemas.microsoft.com/office/drawing/2016/5/10/chartex" xmlns:cx5="http://schemas.microsoft.com/office/drawing/2016/5/11/chartex" xmlns:cx6="http://schemas.microsoft.com/office/drawing/2016/5/12/chartex" xmlns:cx7="http://schemas.microsoft.com/office/drawing/2016/5/13/chartex" xmlns:cx8="http://schemas.microsoft.com/office/drawing/2016/5/14/chartex" xmlns:mc="http://schemas.openxmlformats.org/markup-compatibility/2006" xmlns:aink="http://schemas.microsoft.com/office/drawing/2016/ink" xmlns:am3d="http://schemas.microsoft.com/office/drawing/2017/model3d" xmlns:o="urn:schemas-microsoft-com:office:office" xmlns:r="http://schemas.openxmlformats.org/officeDocument/2006/relationships" xmlns:m="http://schemas.openxmlformats.org/officeDocument/2006/math" xmlns:v="urn:schemas-microsoft-com:vml" xmlns:wp14="http://schemas.microsoft.com/office/word/2010/wordprocessingDrawing" xmlns:wp="http://schemas.openxmlformats.org/drawingml/2006/wordprocessingDrawing" xmlns:w10="urn:schemas-microsoft-com:office:word" xmlns:w="http://schemas.openxmlformats.org/wordprocessingml/2006/main" xmlns:w14="http://schemas.microsoft.com/office/word/2010/wordml" xmlns:w15="http://schemas.microsoft.com/office/word/2012/wordml" xmlns:w16cex="http://schemas.microsoft.com/office/word/2018/wordml/cex" xmlns:w16cid="http://schemas.microsoft.com/office/word/2016/wordml/cid" xmlns:w16="http://schemas.microsoft.com/office/word/2018/wordml" xmlns:w16sdtdh="http://schemas.microsoft.com/office/word/2020/wordml/sdtdatahash" xmlns:w16se="http://schemas.microsoft.com/office/word/2015/wordml/symex" xmlns:wpg="http://schemas.microsoft.com/office/word/2010/wordprocessingGroup" xmlns:wpi="http://schemas.microsoft.com/office/word/2010/wordprocessingInk" xmlns:wne="http://schemas.microsoft.com/office/word/2006/wordml" xmlns:wps="http://schemas.microsoft.com/office/word/2010/wordprocessingShape" mc:Ignorable="w14 w15 w16se w16cid w16 w16cex w16sdtdh wp14">
+<w:document xmlns:wpc="http://schemas.microsoft.com/office/word/2010/wordprocessingCanvas" xmlns:cx="http://schemas.microsoft.com/office/drawing/2014/chartex" xmlns:cx1="http://schemas.microsoft.com/office/drawing/2015/9/8/chartex" xmlns:cx2="http://schemas.microsoft.com/office/drawing/2015/10/21/chartex" xmlns:cx3="http://schemas.microsoft.com/office/drawing/2016/5/9/chartex" xmlns:cx4="http://schemas.microsoft.com/office/drawing/2016/5/10/chartex" xmlns:cx5="http://schemas.microsoft.com/office/drawing/2016/5/11/chartex" xmlns:cx6="http://schemas.microsoft.com/office/drawing/2016/5/12/chartex" xmlns:cx7="http://schemas.microsoft.com/office/drawing/2016/5/13/chartex" xmlns:cx8="http://schemas.microsoft.com/office/drawing/2016/5/14/chartex" xmlns:mc="http://schemas.openxmlformats.org/markup-compatibility/2006" xmlns:aink="http://schemas.microsoft.com/office/drawing/2016/ink" xmlns:am3d="http://schemas.microsoft.com/office/drawing/2017/model3d" xmlns:o="urn:schemas-microsoft-com:office:office" xmlns:oel="http://schemas.microsoft.com/office/2019/extlst" xmlns:r="http://schemas.openxmlformats.org/officeDocument/2006/relationships" xmlns:m="http://schemas.openxmlformats.org/officeDocument/2006/math" xmlns:v="urn:schemas-microsoft-com:vml" xmlns:wp14="http://schemas.microsoft.com/office/word/2010/wordprocessingDrawing" xmlns:wp="http://schemas.openxmlformats.org/drawingml/2006/wordprocessingDrawing" xmlns:w10="urn:schemas-microsoft-com:office:word" xmlns:w="http://schemas.openxmlformats.org/wordprocessingml/2006/main" xmlns:w14="http://schemas.microsoft.com/office/word/2010/wordml" xmlns:w15="http://schemas.microsoft.com/office/word/2012/wordml" xmlns:w16cex="http://schemas.microsoft.com/office/word/2018/wordml/cex" xmlns:w16cid="http://schemas.microsoft.com/office/word/2016/wordml/cid" xmlns:w16="http://schemas.microsoft.com/office/word/2018/wordml" xmlns:w16sdtdh="http://schemas.microsoft.com/office/word/2020/wordml/sdtdatahash" xmlns:w16se="http://schemas.microsoft.com/office/word/2015/wordml/symex" xmlns:wpg="http://schemas.microsoft.com/office/word/2010/wordprocessingGroup" xmlns:wpi="http://schemas.microsoft.com/office/word/2010/wordprocessingInk" xmlns:wne="http://schemas.microsoft.com/office/word/2006/wordml" xmlns:wps="http://schemas.microsoft.com/office/word/2010/wordprocessingShape" mc:Ignorable="w14 w15 w16se w16cid w16 w16cex w16sdtdh wp14">
   <w:body>
     <w:p>
       <w:pPr>
@@ -811,14 +811,16 @@
           </w:tcPr>
           <w:p>
             <w:pPr>
+              <w:tabs>
+                <w:tab w:val="center" w:pos="4040"/>
+                <w:tab w:val="left" w:pos="4440"/>
+              </w:tabs>
               <w:spacing w:line="240" w:lineRule="auto"/>
               <w:jc w:val="both"/>
             </w:pPr>
             <w:proofErr w:type="spellStart"/>
             <w:r>
               <w:rPr>
-                <w:b w:val="0"/>
-                <w:bCs w:val="0"/>
                 <w:color w:val="FFFFFF" w:themeColor="background1"/>
               </w:rPr>
               <w:t>Github</w:t>
@@ -826,11 +828,21 @@
             <w:proofErr w:type="spellEnd"/>
             <w:r>
               <w:rPr>
-                <w:b w:val="0"/>
-                <w:bCs w:val="0"/>
                 <w:color w:val="FFFFFF" w:themeColor="background1"/>
               </w:rPr>
               <w:t xml:space="preserve"> repository</w:t>
+            </w:r>
+            <w:r>
+              <w:rPr>
+                <w:color w:val="FFFFFF" w:themeColor="background1"/>
+              </w:rPr>
+              <w:tab/>
+            </w:r>
+            <w:r>
+              <w:rPr>
+                <w:color w:val="FFFFFF" w:themeColor="background1"/>
+              </w:rPr>
+              <w:tab/>
             </w:r>
           </w:p>
         </w:tc>
@@ -1206,13 +1218,7 @@
         <w:rPr>
           <w:color w:val="000000" w:themeColor="text1"/>
         </w:rPr>
-        <w:t xml:space="preserve"> </w:t>
-      </w:r>
-      <w:r>
-        <w:rPr>
-          <w:color w:val="000000" w:themeColor="text1"/>
-        </w:rPr>
-        <w:t>είναι</w:t>
+        <w:t xml:space="preserve"> είναι</w:t>
       </w:r>
       <w:r>
         <w:rPr>
@@ -1410,13 +1416,7 @@
         <w:rPr>
           <w:color w:val="000000" w:themeColor="text1"/>
         </w:rPr>
-        <w:t xml:space="preserve"> </w:t>
-      </w:r>
-      <w:r>
-        <w:rPr>
-          <w:color w:val="000000" w:themeColor="text1"/>
-        </w:rPr>
-        <w:t>είναι</w:t>
+        <w:t xml:space="preserve"> είναι</w:t>
       </w:r>
       <w:r>
         <w:rPr>
@@ -2738,6 +2738,7 @@
           <w:b/>
           <w:bCs/>
           <w:color w:val="000000" w:themeColor="text1"/>
+          <w:lang w:val="en-US"/>
         </w:rPr>
       </w:pPr>
       <w:r>
@@ -2754,6 +2755,7 @@
           <w:b/>
           <w:bCs/>
           <w:color w:val="000000" w:themeColor="text1"/>
+          <w:lang w:val="en-US"/>
         </w:rPr>
         <w:t>:</w:t>
       </w:r>
@@ -3031,6 +3033,7 @@
         <w:t>CustomerEventReservationModel</w:t>
       </w:r>
       <w:proofErr w:type="spellEnd"/>
+      <w:proofErr w:type="gramStart"/>
       <w:r>
         <w:rPr>
           <w:rFonts w:cstheme="minorHAnsi"/>
@@ -3054,6 +3057,7 @@
         <w:t>CustomerEventReservations</w:t>
       </w:r>
       <w:proofErr w:type="spellEnd"/>
+      <w:proofErr w:type="gramEnd"/>
       <w:r>
         <w:rPr>
           <w:rFonts w:cstheme="minorHAnsi"/>
@@ -3065,13 +3069,7 @@
         <w:rPr>
           <w:color w:val="000000" w:themeColor="text1"/>
         </w:rPr>
-        <w:t xml:space="preserve">Η συγκεκριμένη κλάση αφορά την καταχώρηση ενός </w:t>
-      </w:r>
-      <w:r>
-        <w:rPr>
-          <w:color w:val="000000" w:themeColor="text1"/>
-        </w:rPr>
-        <w:t>πελάτη στο σύστημα.</w:t>
+        <w:t>Η συγκεκριμένη κλάση αφορά την καταχώρηση ενός πελάτη στο σύστημα.</w:t>
       </w:r>
     </w:p>
     <w:p>
@@ -3081,6 +3079,7 @@
           <w:b/>
           <w:bCs/>
           <w:color w:val="000000" w:themeColor="text1"/>
+          <w:lang w:val="en-US"/>
         </w:rPr>
       </w:pPr>
       <w:r>
@@ -3097,6 +3096,7 @@
           <w:b/>
           <w:bCs/>
           <w:color w:val="000000" w:themeColor="text1"/>
+          <w:lang w:val="en-US"/>
         </w:rPr>
         <w:t>:</w:t>
       </w:r>
@@ -3640,7 +3640,6 @@
           <w:b/>
           <w:bCs/>
           <w:color w:val="000000" w:themeColor="text1"/>
-          <w:lang w:val="en-US"/>
         </w:rPr>
       </w:pPr>
       <w:r>
@@ -3651,7 +3650,15 @@
           <w:lang w:val="en-US"/>
         </w:rPr>
         <w:lastRenderedPageBreak/>
-        <w:t>Floor:</w:t>
+        <w:t>Floor</w:t>
+      </w:r>
+      <w:r>
+        <w:rPr>
+          <w:b/>
+          <w:bCs/>
+          <w:color w:val="000000" w:themeColor="text1"/>
+        </w:rPr>
+        <w:t>:</w:t>
       </w:r>
     </w:p>
     <w:p>
@@ -3670,7 +3677,6 @@
       <w:r>
         <w:rPr>
           <w:color w:val="000000" w:themeColor="text1"/>
-          <w:lang w:val="en-US"/>
         </w:rPr>
         <w:t xml:space="preserve"> </w:t>
       </w:r>
@@ -3684,7 +3690,6 @@
       <w:r>
         <w:rPr>
           <w:color w:val="000000" w:themeColor="text1"/>
-          <w:lang w:val="en-US"/>
         </w:rPr>
         <w:t xml:space="preserve"> </w:t>
       </w:r>
@@ -3698,7 +3703,6 @@
       <w:r>
         <w:rPr>
           <w:color w:val="000000" w:themeColor="text1"/>
-          <w:lang w:val="en-US"/>
         </w:rPr>
         <w:t xml:space="preserve"> </w:t>
       </w:r>
@@ -3711,7 +3715,6 @@
       <w:r>
         <w:rPr>
           <w:color w:val="000000" w:themeColor="text1"/>
-          <w:lang w:val="en-US"/>
         </w:rPr>
         <w:t xml:space="preserve"> </w:t>
       </w:r>
@@ -3724,7 +3727,6 @@
       <w:r>
         <w:rPr>
           <w:color w:val="000000" w:themeColor="text1"/>
-          <w:lang w:val="en-US"/>
         </w:rPr>
         <w:t xml:space="preserve"> </w:t>
       </w:r>
@@ -3737,7 +3739,6 @@
       <w:r>
         <w:rPr>
           <w:color w:val="000000" w:themeColor="text1"/>
-          <w:lang w:val="en-US"/>
         </w:rPr>
         <w:t xml:space="preserve"> </w:t>
       </w:r>
@@ -3750,7 +3751,6 @@
       <w:r>
         <w:rPr>
           <w:color w:val="000000" w:themeColor="text1"/>
-          <w:lang w:val="en-US"/>
         </w:rPr>
         <w:t xml:space="preserve"> </w:t>
       </w:r>
@@ -3764,7 +3764,6 @@
       <w:r>
         <w:rPr>
           <w:color w:val="000000" w:themeColor="text1"/>
-          <w:lang w:val="en-US"/>
         </w:rPr>
         <w:t xml:space="preserve"> </w:t>
       </w:r>
@@ -3785,7 +3784,6 @@
       <w:r>
         <w:rPr>
           <w:color w:val="000000" w:themeColor="text1"/>
-          <w:lang w:val="en-US"/>
         </w:rPr>
         <w:t xml:space="preserve"> </w:t>
       </w:r>
@@ -3798,7 +3796,6 @@
       <w:r>
         <w:rPr>
           <w:color w:val="000000" w:themeColor="text1"/>
-          <w:lang w:val="en-US"/>
         </w:rPr>
         <w:t xml:space="preserve"> </w:t>
       </w:r>
@@ -3811,7 +3808,6 @@
       <w:r>
         <w:rPr>
           <w:color w:val="000000" w:themeColor="text1"/>
-          <w:lang w:val="en-US"/>
         </w:rPr>
         <w:t xml:space="preserve"> </w:t>
       </w:r>
@@ -3824,7 +3820,6 @@
       <w:r>
         <w:rPr>
           <w:color w:val="000000" w:themeColor="text1"/>
-          <w:lang w:val="en-US"/>
         </w:rPr>
         <w:t xml:space="preserve"> </w:t>
       </w:r>
@@ -3837,7 +3832,6 @@
       <w:r>
         <w:rPr>
           <w:color w:val="000000" w:themeColor="text1"/>
-          <w:lang w:val="en-US"/>
         </w:rPr>
         <w:t xml:space="preserve"> </w:t>
       </w:r>
@@ -3851,7 +3845,6 @@
       <w:r>
         <w:rPr>
           <w:color w:val="000000" w:themeColor="text1"/>
-          <w:lang w:val="en-US"/>
         </w:rPr>
         <w:t xml:space="preserve"> </w:t>
       </w:r>
@@ -3865,7 +3858,6 @@
       <w:r>
         <w:rPr>
           <w:color w:val="000000" w:themeColor="text1"/>
-          <w:lang w:val="en-US"/>
         </w:rPr>
         <w:t xml:space="preserve">, </w:t>
       </w:r>
@@ -3881,7 +3873,6 @@
       <w:r>
         <w:rPr>
           <w:color w:val="000000" w:themeColor="text1"/>
-          <w:lang w:val="en-US"/>
         </w:rPr>
         <w:t xml:space="preserve"> &lt;</w:t>
       </w:r>
@@ -3897,7 +3888,6 @@
       <w:r>
         <w:rPr>
           <w:color w:val="000000" w:themeColor="text1"/>
-          <w:lang w:val="en-US"/>
         </w:rPr>
         <w:t xml:space="preserve">&gt;: </w:t>
       </w:r>
@@ -3906,7 +3896,13 @@
           <w:color w:val="000000" w:themeColor="text1"/>
           <w:lang w:val="en-US"/>
         </w:rPr>
-        <w:t xml:space="preserve">Rooms </w:t>
+        <w:t>Rooms</w:t>
+      </w:r>
+      <w:r>
+        <w:rPr>
+          <w:color w:val="000000" w:themeColor="text1"/>
+        </w:rPr>
+        <w:t xml:space="preserve"> </w:t>
       </w:r>
       <w:r>
         <w:rPr>
@@ -3917,7 +3913,6 @@
       <w:r>
         <w:rPr>
           <w:color w:val="000000" w:themeColor="text1"/>
-          <w:lang w:val="en-US"/>
         </w:rPr>
         <w:t xml:space="preserve"> </w:t>
       </w:r>
@@ -3933,7 +3928,6 @@
       <w:r>
         <w:rPr>
           <w:color w:val="000000" w:themeColor="text1"/>
-          <w:lang w:val="en-US"/>
         </w:rPr>
         <w:t xml:space="preserve"> &lt;</w:t>
       </w:r>
@@ -3949,9 +3943,21 @@
       <w:r>
         <w:rPr>
           <w:color w:val="000000" w:themeColor="text1"/>
-          <w:lang w:val="en-US"/>
-        </w:rPr>
-        <w:t xml:space="preserve">&gt;: Facilities. </w:t>
+        </w:rPr>
+        <w:t xml:space="preserve">&gt;: </w:t>
+      </w:r>
+      <w:r>
+        <w:rPr>
+          <w:color w:val="000000" w:themeColor="text1"/>
+          <w:lang w:val="en-US"/>
+        </w:rPr>
+        <w:t>Facilities</w:t>
+      </w:r>
+      <w:r>
+        <w:rPr>
+          <w:color w:val="000000" w:themeColor="text1"/>
+        </w:rPr>
+        <w:t xml:space="preserve">. </w:t>
       </w:r>
       <w:r>
         <w:rPr>
@@ -4100,6 +4106,7 @@
         <w:jc w:val="both"/>
         <w:rPr>
           <w:color w:val="000000" w:themeColor="text1"/>
+          <w:lang w:val="en-US"/>
         </w:rPr>
       </w:pPr>
       <w:r>
@@ -4582,13 +4589,105 @@
         <w:rPr>
           <w:color w:val="000000" w:themeColor="text1"/>
         </w:rPr>
-        <w:t xml:space="preserve">Η συγκεκριμένη κλάση </w:t>
-      </w:r>
-      <w:r>
-        <w:rPr>
-          <w:color w:val="000000" w:themeColor="text1"/>
-        </w:rPr>
-        <w:t>αποτελεί ένα χώρο του ξενοδοχείου.</w:t>
+        <w:t>Η</w:t>
+      </w:r>
+      <w:r>
+        <w:rPr>
+          <w:color w:val="000000" w:themeColor="text1"/>
+          <w:lang w:val="en-US"/>
+        </w:rPr>
+        <w:t xml:space="preserve"> </w:t>
+      </w:r>
+      <w:r>
+        <w:rPr>
+          <w:color w:val="000000" w:themeColor="text1"/>
+        </w:rPr>
+        <w:t>συγκεκριμένη</w:t>
+      </w:r>
+      <w:r>
+        <w:rPr>
+          <w:color w:val="000000" w:themeColor="text1"/>
+          <w:lang w:val="en-US"/>
+        </w:rPr>
+        <w:t xml:space="preserve"> </w:t>
+      </w:r>
+      <w:r>
+        <w:rPr>
+          <w:color w:val="000000" w:themeColor="text1"/>
+        </w:rPr>
+        <w:t>κλάση</w:t>
+      </w:r>
+      <w:r>
+        <w:rPr>
+          <w:color w:val="000000" w:themeColor="text1"/>
+          <w:lang w:val="en-US"/>
+        </w:rPr>
+        <w:t xml:space="preserve"> </w:t>
+      </w:r>
+      <w:r>
+        <w:rPr>
+          <w:color w:val="000000" w:themeColor="text1"/>
+        </w:rPr>
+        <w:t>αποτελεί</w:t>
+      </w:r>
+      <w:r>
+        <w:rPr>
+          <w:color w:val="000000" w:themeColor="text1"/>
+          <w:lang w:val="en-US"/>
+        </w:rPr>
+        <w:t xml:space="preserve"> </w:t>
+      </w:r>
+      <w:r>
+        <w:rPr>
+          <w:color w:val="000000" w:themeColor="text1"/>
+        </w:rPr>
+        <w:t>ένα</w:t>
+      </w:r>
+      <w:r>
+        <w:rPr>
+          <w:color w:val="000000" w:themeColor="text1"/>
+          <w:lang w:val="en-US"/>
+        </w:rPr>
+        <w:t xml:space="preserve"> </w:t>
+      </w:r>
+      <w:r>
+        <w:rPr>
+          <w:color w:val="000000" w:themeColor="text1"/>
+        </w:rPr>
+        <w:t>χώρο</w:t>
+      </w:r>
+      <w:r>
+        <w:rPr>
+          <w:color w:val="000000" w:themeColor="text1"/>
+          <w:lang w:val="en-US"/>
+        </w:rPr>
+        <w:t xml:space="preserve"> </w:t>
+      </w:r>
+      <w:r>
+        <w:rPr>
+          <w:color w:val="000000" w:themeColor="text1"/>
+        </w:rPr>
+        <w:t>του</w:t>
+      </w:r>
+      <w:r>
+        <w:rPr>
+          <w:color w:val="000000" w:themeColor="text1"/>
+          <w:lang w:val="en-US"/>
+        </w:rPr>
+        <w:t xml:space="preserve"> </w:t>
+      </w:r>
+      <w:r>
+        <w:rPr>
+          <w:color w:val="000000" w:themeColor="text1"/>
+        </w:rPr>
+        <w:t>ξενοδοχείου</w:t>
+      </w:r>
+      <w:r>
+        <w:rPr>
+          <w:color w:val="000000" w:themeColor="text1"/>
+          <w:lang w:val="en-US"/>
+        </w:rPr>
+        <w:t>.</w:t>
       </w:r>
     </w:p>
     <w:p>
@@ -4598,6 +4697,7 @@
           <w:b/>
           <w:bCs/>
           <w:color w:val="000000" w:themeColor="text1"/>
+          <w:lang w:val="en-US"/>
         </w:rPr>
       </w:pPr>
       <w:r>
@@ -4614,6 +4714,7 @@
           <w:b/>
           <w:bCs/>
           <w:color w:val="000000" w:themeColor="text1"/>
+          <w:lang w:val="en-US"/>
         </w:rPr>
         <w:t xml:space="preserve">: </w:t>
       </w:r>
@@ -4634,6 +4735,7 @@
       <w:r>
         <w:rPr>
           <w:color w:val="000000" w:themeColor="text1"/>
+          <w:lang w:val="en-US"/>
         </w:rPr>
         <w:t xml:space="preserve"> </w:t>
       </w:r>
@@ -4647,6 +4749,7 @@
       <w:r>
         <w:rPr>
           <w:color w:val="000000" w:themeColor="text1"/>
+          <w:lang w:val="en-US"/>
         </w:rPr>
         <w:t xml:space="preserve"> </w:t>
       </w:r>
@@ -4660,6 +4763,7 @@
       <w:r>
         <w:rPr>
           <w:color w:val="000000" w:themeColor="text1"/>
+          <w:lang w:val="en-US"/>
         </w:rPr>
         <w:t xml:space="preserve"> </w:t>
       </w:r>
@@ -4672,6 +4776,7 @@
       <w:r>
         <w:rPr>
           <w:color w:val="000000" w:themeColor="text1"/>
+          <w:lang w:val="en-US"/>
         </w:rPr>
         <w:t xml:space="preserve"> </w:t>
       </w:r>
@@ -4684,6 +4789,7 @@
       <w:r>
         <w:rPr>
           <w:color w:val="000000" w:themeColor="text1"/>
+          <w:lang w:val="en-US"/>
         </w:rPr>
         <w:t xml:space="preserve"> </w:t>
       </w:r>
@@ -4696,6 +4802,7 @@
       <w:r>
         <w:rPr>
           <w:color w:val="000000" w:themeColor="text1"/>
+          <w:lang w:val="en-US"/>
         </w:rPr>
         <w:t xml:space="preserve"> </w:t>
       </w:r>
@@ -4708,6 +4815,7 @@
       <w:r>
         <w:rPr>
           <w:color w:val="000000" w:themeColor="text1"/>
+          <w:lang w:val="en-US"/>
         </w:rPr>
         <w:t xml:space="preserve"> </w:t>
       </w:r>
@@ -4721,6 +4829,7 @@
       <w:r>
         <w:rPr>
           <w:color w:val="000000" w:themeColor="text1"/>
+          <w:lang w:val="en-US"/>
         </w:rPr>
         <w:t xml:space="preserve"> </w:t>
       </w:r>
@@ -4734,6 +4843,7 @@
       <w:r>
         <w:rPr>
           <w:color w:val="000000" w:themeColor="text1"/>
+          <w:lang w:val="en-US"/>
         </w:rPr>
         <w:t xml:space="preserve"> </w:t>
       </w:r>
@@ -4747,6 +4857,7 @@
       <w:r>
         <w:rPr>
           <w:color w:val="000000" w:themeColor="text1"/>
+          <w:lang w:val="en-US"/>
         </w:rPr>
         <w:t xml:space="preserve"> </w:t>
       </w:r>
@@ -4759,6 +4870,7 @@
       <w:r>
         <w:rPr>
           <w:color w:val="000000" w:themeColor="text1"/>
+          <w:lang w:val="en-US"/>
         </w:rPr>
         <w:t xml:space="preserve"> </w:t>
       </w:r>
@@ -4771,6 +4883,7 @@
       <w:r>
         <w:rPr>
           <w:color w:val="000000" w:themeColor="text1"/>
+          <w:lang w:val="en-US"/>
         </w:rPr>
         <w:t xml:space="preserve"> </w:t>
       </w:r>
@@ -4783,6 +4896,7 @@
       <w:r>
         <w:rPr>
           <w:color w:val="000000" w:themeColor="text1"/>
+          <w:lang w:val="en-US"/>
         </w:rPr>
         <w:t xml:space="preserve"> </w:t>
       </w:r>
@@ -4795,6 +4909,7 @@
       <w:r>
         <w:rPr>
           <w:color w:val="000000" w:themeColor="text1"/>
+          <w:lang w:val="en-US"/>
         </w:rPr>
         <w:t xml:space="preserve"> </w:t>
       </w:r>
@@ -4810,6 +4925,7 @@
       <w:r>
         <w:rPr>
           <w:color w:val="000000" w:themeColor="text1"/>
+          <w:lang w:val="en-US"/>
         </w:rPr>
         <w:t xml:space="preserve"> &lt;</w:t>
       </w:r>
@@ -4825,6 +4941,7 @@
       <w:r>
         <w:rPr>
           <w:color w:val="000000" w:themeColor="text1"/>
+          <w:lang w:val="en-US"/>
         </w:rPr>
         <w:t xml:space="preserve">&gt; </w:t>
       </w:r>
@@ -4838,6 +4955,7 @@
       <w:r>
         <w:rPr>
           <w:color w:val="000000" w:themeColor="text1"/>
+          <w:lang w:val="en-US"/>
         </w:rPr>
         <w:t xml:space="preserve">, </w:t>
       </w:r>
@@ -4853,6 +4971,7 @@
       <w:r>
         <w:rPr>
           <w:color w:val="000000" w:themeColor="text1"/>
+          <w:lang w:val="en-US"/>
         </w:rPr>
         <w:t xml:space="preserve"> &lt;</w:t>
       </w:r>
@@ -4868,6 +4987,7 @@
       <w:r>
         <w:rPr>
           <w:color w:val="000000" w:themeColor="text1"/>
+          <w:lang w:val="en-US"/>
         </w:rPr>
         <w:t xml:space="preserve">&gt; </w:t>
       </w:r>
@@ -4881,6 +5001,7 @@
       <w:r>
         <w:rPr>
           <w:color w:val="000000" w:themeColor="text1"/>
+          <w:lang w:val="en-US"/>
         </w:rPr>
         <w:t xml:space="preserve"> </w:t>
       </w:r>
@@ -4893,6 +5014,7 @@
       <w:r>
         <w:rPr>
           <w:color w:val="000000" w:themeColor="text1"/>
+          <w:lang w:val="en-US"/>
         </w:rPr>
         <w:t xml:space="preserve"> </w:t>
       </w:r>
@@ -4905,6 +5027,7 @@
       <w:r>
         <w:rPr>
           <w:color w:val="000000" w:themeColor="text1"/>
+          <w:lang w:val="en-US"/>
         </w:rPr>
         <w:t xml:space="preserve"> </w:t>
       </w:r>
@@ -4920,6 +5043,7 @@
       <w:r>
         <w:rPr>
           <w:color w:val="000000" w:themeColor="text1"/>
+          <w:lang w:val="en-US"/>
         </w:rPr>
         <w:t xml:space="preserve"> &lt;</w:t>
       </w:r>
@@ -4935,6 +5059,7 @@
       <w:r>
         <w:rPr>
           <w:color w:val="000000" w:themeColor="text1"/>
+          <w:lang w:val="en-US"/>
         </w:rPr>
         <w:t xml:space="preserve">&gt; </w:t>
       </w:r>
@@ -4950,6 +5075,7 @@
       <w:r>
         <w:rPr>
           <w:color w:val="000000" w:themeColor="text1"/>
+          <w:lang w:val="en-US"/>
         </w:rPr>
         <w:t xml:space="preserve">. </w:t>
       </w:r>
@@ -6781,19 +6907,7 @@
         <w:rPr>
           <w:rFonts w:cstheme="minorHAnsi"/>
         </w:rPr>
-        <w:t xml:space="preserve">Αυτά θα δημιουργούνται κατά την </w:t>
-      </w:r>
-      <w:r>
-        <w:rPr>
-          <w:rFonts w:cstheme="minorHAnsi"/>
-        </w:rPr>
-        <w:t xml:space="preserve">δημιουργία κάποιας κράτησης </w:t>
-      </w:r>
-      <w:r>
-        <w:rPr>
-          <w:rFonts w:cstheme="minorHAnsi"/>
-        </w:rPr>
-        <w:t xml:space="preserve">και θα ενημερώνονται και τα αντίστοιχα </w:t>
+        <w:t xml:space="preserve">Αυτά θα δημιουργούνται κατά την δημιουργία κάποιας κράτησης και θα ενημερώνονται και τα αντίστοιχα </w:t>
       </w:r>
       <w:r>
         <w:rPr>
@@ -6851,13 +6965,7 @@
         <w:rPr>
           <w:rFonts w:cstheme="minorHAnsi"/>
         </w:rPr>
-        <w:t xml:space="preserve"> </w:t>
-      </w:r>
-      <w:r>
-        <w:rPr>
-          <w:rFonts w:cstheme="minorHAnsi"/>
-        </w:rPr>
-        <w:t>σε υπάλληλο.</w:t>
+        <w:t xml:space="preserve"> σε υπάλληλο.</w:t>
       </w:r>
     </w:p>
     <w:p>
@@ -8054,7 +8162,6 @@
           <w:b/>
           <w:bCs/>
           <w:color w:val="000000" w:themeColor="text1"/>
-          <w:lang w:val="en-US"/>
         </w:rPr>
       </w:pPr>
       <w:r>
@@ -8071,7 +8178,6 @@
           <w:b/>
           <w:bCs/>
           <w:color w:val="000000" w:themeColor="text1"/>
-          <w:lang w:val="en-US"/>
         </w:rPr>
         <w:t>:</w:t>
       </w:r>
@@ -8971,13 +9077,7 @@
         <w:rPr>
           <w:color w:val="000000" w:themeColor="text1"/>
         </w:rPr>
-        <w:t xml:space="preserve">Η κλάση αυτή αφορά </w:t>
-      </w:r>
-      <w:r>
-        <w:rPr>
-          <w:color w:val="000000" w:themeColor="text1"/>
-        </w:rPr>
-        <w:t>την αναπαράσταση ενός στατιστικού του πίνακα.</w:t>
+        <w:t>Η κλάση αυτή αφορά την αναπαράσταση ενός στατιστικού του πίνακα.</w:t>
       </w:r>
     </w:p>
     <w:p>
@@ -8987,6 +9087,7 @@
           <w:b/>
           <w:bCs/>
           <w:color w:val="000000" w:themeColor="text1"/>
+          <w:lang w:val="en-US"/>
         </w:rPr>
       </w:pPr>
       <w:r>
@@ -9003,6 +9104,7 @@
           <w:b/>
           <w:bCs/>
           <w:color w:val="000000" w:themeColor="text1"/>
+          <w:lang w:val="en-US"/>
         </w:rPr>
         <w:t xml:space="preserve"> </w:t>
       </w:r>
@@ -9020,6 +9122,7 @@
           <w:b/>
           <w:bCs/>
           <w:color w:val="000000" w:themeColor="text1"/>
+          <w:lang w:val="en-US"/>
         </w:rPr>
         <w:t xml:space="preserve"> </w:t>
       </w:r>
@@ -9037,6 +9140,7 @@
           <w:b/>
           <w:bCs/>
           <w:color w:val="000000" w:themeColor="text1"/>
+          <w:lang w:val="en-US"/>
         </w:rPr>
         <w:t>:</w:t>
       </w:r>
@@ -9057,6 +9161,7 @@
       <w:r>
         <w:rPr>
           <w:color w:val="000000" w:themeColor="text1"/>
+          <w:lang w:val="en-US"/>
         </w:rPr>
         <w:t xml:space="preserve"> </w:t>
       </w:r>
@@ -9070,6 +9175,7 @@
       <w:r>
         <w:rPr>
           <w:color w:val="000000" w:themeColor="text1"/>
+          <w:lang w:val="en-US"/>
         </w:rPr>
         <w:t xml:space="preserve"> </w:t>
       </w:r>
@@ -9083,6 +9189,7 @@
       <w:r>
         <w:rPr>
           <w:color w:val="000000" w:themeColor="text1"/>
+          <w:lang w:val="en-US"/>
         </w:rPr>
         <w:t xml:space="preserve"> </w:t>
       </w:r>
@@ -9096,6 +9203,7 @@
       <w:r>
         <w:rPr>
           <w:color w:val="000000" w:themeColor="text1"/>
+          <w:lang w:val="en-US"/>
         </w:rPr>
         <w:t xml:space="preserve"> </w:t>
       </w:r>
@@ -9109,6 +9217,7 @@
       <w:r>
         <w:rPr>
           <w:color w:val="000000" w:themeColor="text1"/>
+          <w:lang w:val="en-US"/>
         </w:rPr>
         <w:t xml:space="preserve"> </w:t>
       </w:r>
@@ -9121,6 +9230,7 @@
       <w:r>
         <w:rPr>
           <w:color w:val="000000" w:themeColor="text1"/>
+          <w:lang w:val="en-US"/>
         </w:rPr>
         <w:t xml:space="preserve"> </w:t>
       </w:r>
@@ -9133,6 +9243,7 @@
       <w:r>
         <w:rPr>
           <w:color w:val="000000" w:themeColor="text1"/>
+          <w:lang w:val="en-US"/>
         </w:rPr>
         <w:t xml:space="preserve"> </w:t>
       </w:r>
@@ -9145,6 +9256,7 @@
       <w:r>
         <w:rPr>
           <w:color w:val="000000" w:themeColor="text1"/>
+          <w:lang w:val="en-US"/>
         </w:rPr>
         <w:t xml:space="preserve"> </w:t>
       </w:r>
@@ -9157,6 +9269,7 @@
       <w:r>
         <w:rPr>
           <w:color w:val="000000" w:themeColor="text1"/>
+          <w:lang w:val="en-US"/>
         </w:rPr>
         <w:t xml:space="preserve"> </w:t>
       </w:r>
@@ -9170,6 +9283,7 @@
       <w:r>
         <w:rPr>
           <w:color w:val="000000" w:themeColor="text1"/>
+          <w:lang w:val="en-US"/>
         </w:rPr>
         <w:t xml:space="preserve"> </w:t>
       </w:r>
@@ -9183,6 +9297,7 @@
       <w:r>
         <w:rPr>
           <w:color w:val="000000" w:themeColor="text1"/>
+          <w:lang w:val="en-US"/>
         </w:rPr>
         <w:t xml:space="preserve"> </w:t>
       </w:r>
@@ -9196,6 +9311,7 @@
       <w:r>
         <w:rPr>
           <w:color w:val="000000" w:themeColor="text1"/>
+          <w:lang w:val="en-US"/>
         </w:rPr>
         <w:t xml:space="preserve"> </w:t>
       </w:r>
@@ -9208,6 +9324,7 @@
       <w:r>
         <w:rPr>
           <w:color w:val="000000" w:themeColor="text1"/>
+          <w:lang w:val="en-US"/>
         </w:rPr>
         <w:t xml:space="preserve"> </w:t>
       </w:r>
@@ -9220,6 +9337,7 @@
       <w:r>
         <w:rPr>
           <w:color w:val="000000" w:themeColor="text1"/>
+          <w:lang w:val="en-US"/>
         </w:rPr>
         <w:t xml:space="preserve"> </w:t>
       </w:r>
@@ -9232,6 +9350,7 @@
       <w:r>
         <w:rPr>
           <w:color w:val="000000" w:themeColor="text1"/>
+          <w:lang w:val="en-US"/>
         </w:rPr>
         <w:t xml:space="preserve"> </w:t>
       </w:r>
@@ -9244,6 +9363,7 @@
       <w:r>
         <w:rPr>
           <w:color w:val="000000" w:themeColor="text1"/>
+          <w:lang w:val="en-US"/>
         </w:rPr>
         <w:t xml:space="preserve"> </w:t>
       </w:r>
@@ -9257,6 +9377,7 @@
       <w:r>
         <w:rPr>
           <w:color w:val="000000" w:themeColor="text1"/>
+          <w:lang w:val="en-US"/>
         </w:rPr>
         <w:t xml:space="preserve"> </w:t>
       </w:r>
@@ -9270,6 +9391,7 @@
       <w:r>
         <w:rPr>
           <w:color w:val="000000" w:themeColor="text1"/>
+          <w:lang w:val="en-US"/>
         </w:rPr>
         <w:t xml:space="preserve">. </w:t>
       </w:r>

</xml_diff>